<commit_message>
Added commits and change some method names
</commit_message>
<xml_diff>
--- a/SparkOnHBase.Design.Doc.docx
+++ b/SparkOnHBase.Design.Doc.docx
@@ -188,11 +188,9 @@
       <w:r>
         <w:t xml:space="preserve">The next two following sections will dig deeper into these two </w:t>
       </w:r>
-      <w:proofErr w:type="gramStart"/>
-      <w:r>
-        <w:t>component</w:t>
-      </w:r>
-      <w:proofErr w:type="gramEnd"/>
+      <w:r>
+        <w:t>components</w:t>
+      </w:r>
       <w:r>
         <w:t>.</w:t>
       </w:r>
@@ -1085,17 +1083,25 @@
       <w:pPr>
         <w:pStyle w:val="Heading3"/>
       </w:pPr>
-      <w:proofErr w:type="gramStart"/>
+      <w:proofErr w:type="spellStart"/>
       <w:r>
         <w:t>bulk</w:t>
       </w:r>
-      <w:proofErr w:type="gramEnd"/>
+      <w:r>
+        <w:t>Put</w:t>
+      </w:r>
+      <w:proofErr w:type="spellEnd"/>
       <w:r>
         <w:t>/</w:t>
       </w:r>
       <w:proofErr w:type="spellStart"/>
       <w:r>
-        <w:t>bulkMutation</w:t>
+        <w:t>bul</w:t>
+      </w:r>
+      <w:bookmarkStart w:id="0" w:name="_GoBack"/>
+      <w:bookmarkEnd w:id="0"/>
+      <w:r>
+        <w:t>kMutation</w:t>
       </w:r>
       <w:proofErr w:type="spellEnd"/>
     </w:p>
@@ -3130,8 +3136,6 @@
       <w:r>
         <w:t xml:space="preserve"> jobs that could be using the same connection information.</w:t>
       </w:r>
-      <w:bookmarkStart w:id="0" w:name="_GoBack"/>
-      <w:bookmarkEnd w:id="0"/>
     </w:p>
     <w:sectPr>
       <w:pgSz w:w="12240" w:h="15840"/>

</xml_diff>